<commit_message>
Atualização do upload das atividades
</commit_message>
<xml_diff>
--- a/aula06/atividades_atributo.docx
+++ b/aula06/atividades_atributo.docx
@@ -75,6 +75,110 @@
     </w:p>
     <w:p>
       <w:r>
+        <w:t>Nome – atributo composto.</w:t>
+      </w:r>
+    </w:p>
+    <w:p>
+      <w:r>
+        <w:t xml:space="preserve">Matrícula – </w:t>
+      </w:r>
+      <w:r>
+        <w:t>atributo chave.</w:t>
+      </w:r>
+    </w:p>
+    <w:p>
+      <w:r>
+        <w:t>Data de Nascimento - atributo simples.</w:t>
+      </w:r>
+    </w:p>
+    <w:p>
+      <w:r>
+        <w:t>Endereço – atributo composto.</w:t>
+      </w:r>
+    </w:p>
+    <w:p>
+      <w:r>
+        <w:t>Telefones – atributo multivalorado.</w:t>
+      </w:r>
+    </w:p>
+    <w:p>
+      <w:pPr>
+        <w:pStyle w:val="Ttulo1"/>
+        <w:spacing w:before="360" w:after="360"/>
+      </w:pPr>
+      <w:r>
+        <w:t>Exercício 2. Produto</w:t>
+      </w:r>
+    </w:p>
+    <w:p>
+      <w:r>
+        <w:t>Atributos:</w:t>
+      </w:r>
+    </w:p>
+    <w:p>
+      <w:r>
+        <w:t xml:space="preserve">Código do Produto – </w:t>
+      </w:r>
+      <w:r>
+        <w:t>atributo chave.</w:t>
+      </w:r>
+    </w:p>
+    <w:p>
+      <w:r>
+        <w:t>Descrição – atributo simples.</w:t>
+      </w:r>
+    </w:p>
+    <w:p>
+      <w:r>
+        <w:t xml:space="preserve">Preço – atributo </w:t>
+      </w:r>
+      <w:r>
+        <w:t>simples.</w:t>
+      </w:r>
+    </w:p>
+    <w:p>
+      <w:r>
+        <w:t>Data de Fabricação – atributo simples.</w:t>
+      </w:r>
+    </w:p>
+    <w:p>
+      <w:r>
+        <w:t xml:space="preserve">Dimensões </w:t>
+      </w:r>
+      <w:r>
+        <w:t>– atributo composto.</w:t>
+      </w:r>
+    </w:p>
+    <w:p>
+      <w:r>
+        <w:t xml:space="preserve">Categorias </w:t>
+      </w:r>
+      <w:r>
+        <w:t xml:space="preserve">– atributo </w:t>
+      </w:r>
+      <w:r>
+        <w:t>multivalorado</w:t>
+      </w:r>
+      <w:r>
+        <w:t>.</w:t>
+      </w:r>
+    </w:p>
+    <w:p>
+      <w:pPr>
+        <w:pStyle w:val="Ttulo1"/>
+        <w:spacing w:before="360" w:after="360"/>
+      </w:pPr>
+      <w:r>
+        <w:t>Exercício 3. Funcionário</w:t>
+      </w:r>
+    </w:p>
+    <w:p>
+      <w:r>
+        <w:t>Atributos:</w:t>
+      </w:r>
+    </w:p>
+    <w:p>
+      <w:r>
         <w:t xml:space="preserve">Nome </w:t>
       </w:r>
       <w:r>
@@ -83,129 +187,16 @@
     </w:p>
     <w:p>
       <w:r>
-        <w:t xml:space="preserve">Matrícula </w:t>
-      </w:r>
-      <w:r>
-        <w:t>– atributo simples.</w:t>
-      </w:r>
-    </w:p>
-    <w:p>
-      <w:r>
-        <w:t xml:space="preserve">Data de Nascimento </w:t>
-      </w:r>
-      <w:r>
-        <w:t>- atributo simples.</w:t>
-      </w:r>
-    </w:p>
-    <w:p>
-      <w:r>
-        <w:t xml:space="preserve">Endereço </w:t>
-      </w:r>
-      <w:r>
-        <w:t>– atributo composto.</w:t>
-      </w:r>
-    </w:p>
-    <w:p>
-      <w:r>
-        <w:t xml:space="preserve">Telefones </w:t>
-      </w:r>
-      <w:r>
-        <w:t>– atributo multivalorado.</w:t>
-      </w:r>
-    </w:p>
-    <w:p>
-      <w:pPr>
-        <w:pStyle w:val="Ttulo1"/>
-        <w:spacing w:before="360" w:after="360"/>
-      </w:pPr>
-      <w:r>
-        <w:t>Exercício 2. Produto</w:t>
-      </w:r>
-    </w:p>
-    <w:p>
-      <w:r>
-        <w:t>Atributos:</w:t>
-      </w:r>
-    </w:p>
-    <w:p>
-      <w:r>
-        <w:t xml:space="preserve">Código do Produto </w:t>
-      </w:r>
-      <w:r>
-        <w:t>– atributo simples.</w:t>
-      </w:r>
-    </w:p>
-    <w:p>
-      <w:r>
-        <w:t xml:space="preserve">Descrição </w:t>
-      </w:r>
-      <w:r>
-        <w:t>– atributo simples.</w:t>
-      </w:r>
-    </w:p>
-    <w:p>
-      <w:r>
-        <w:t xml:space="preserve">Preço </w:t>
+        <w:t xml:space="preserve">ID do Funcionário </w:t>
       </w:r>
       <w:r>
         <w:t xml:space="preserve">– atributo </w:t>
       </w:r>
       <w:r>
-        <w:t>simples.</w:t>
-      </w:r>
-    </w:p>
-    <w:p>
-      <w:r>
-        <w:t xml:space="preserve">Data de Fabricação </w:t>
-      </w:r>
-      <w:r>
-        <w:t>– atributo simples.</w:t>
-      </w:r>
-    </w:p>
-    <w:p>
-      <w:r>
-        <w:t xml:space="preserve">Dimensões </w:t>
-      </w:r>
-      <w:r>
-        <w:t>– atributo composto.</w:t>
-      </w:r>
-    </w:p>
-    <w:p>
-      <w:r>
-        <w:t xml:space="preserve">Categorias </w:t>
-      </w:r>
-      <w:r>
-        <w:t>– atributo composto.</w:t>
-      </w:r>
-    </w:p>
-    <w:p>
-      <w:pPr>
-        <w:pStyle w:val="Ttulo1"/>
-        <w:spacing w:before="360" w:after="360"/>
-      </w:pPr>
-      <w:r>
-        <w:t>Exercício 3. Funcionário</w:t>
-      </w:r>
-    </w:p>
-    <w:p>
-      <w:r>
-        <w:t>Atributos:</w:t>
-      </w:r>
-    </w:p>
-    <w:p>
-      <w:r>
-        <w:t xml:space="preserve">Nome </w:t>
-      </w:r>
-      <w:r>
-        <w:t>– atributo composto.</w:t>
-      </w:r>
-    </w:p>
-    <w:p>
-      <w:r>
-        <w:t xml:space="preserve">ID do Funcionário </w:t>
-      </w:r>
-      <w:r>
-        <w:t>– atributo simples.</w:t>
+        <w:t>chave</w:t>
+      </w:r>
+      <w:r>
+        <w:t>.</w:t>
       </w:r>
     </w:p>
     <w:p>
@@ -222,74 +213,221 @@
         <w:t xml:space="preserve">Salário </w:t>
       </w:r>
       <w:r>
+        <w:t xml:space="preserve">– atributo </w:t>
+      </w:r>
+      <w:r>
+        <w:t>simples</w:t>
+      </w:r>
+      <w:r>
+        <w:t>.</w:t>
+      </w:r>
+    </w:p>
+    <w:p>
+      <w:r>
+        <w:t xml:space="preserve">Dependentes </w:t>
+      </w:r>
+      <w:r>
+        <w:t xml:space="preserve">– atributo </w:t>
+      </w:r>
+      <w:r>
+        <w:t>multivalorado</w:t>
+      </w:r>
+      <w:r>
+        <w:t>.</w:t>
+      </w:r>
+    </w:p>
+    <w:p>
+      <w:r>
+        <w:t xml:space="preserve">Tempo de Serviço </w:t>
+      </w:r>
+      <w:r>
+        <w:t>– atributo derivado.</w:t>
+      </w:r>
+    </w:p>
+    <w:p>
+      <w:pPr>
+        <w:pStyle w:val="Ttulo1"/>
+        <w:spacing w:before="360" w:after="360"/>
+      </w:pPr>
+      <w:r>
+        <w:t>Exercício 4. Veículo</w:t>
+      </w:r>
+    </w:p>
+    <w:p>
+      <w:r>
+        <w:t>Atributos:</w:t>
+      </w:r>
+    </w:p>
+    <w:p>
+      <w:r>
+        <w:t xml:space="preserve">Placa </w:t>
+      </w:r>
+      <w:r>
+        <w:t xml:space="preserve">– atributo </w:t>
+      </w:r>
+      <w:r>
+        <w:t>chave</w:t>
+      </w:r>
+      <w:r>
+        <w:t>.</w:t>
+      </w:r>
+    </w:p>
+    <w:p>
+      <w:r>
+        <w:t xml:space="preserve">Modelo </w:t>
+      </w:r>
+      <w:r>
+        <w:t xml:space="preserve">– atributo </w:t>
+      </w:r>
+      <w:r>
+        <w:t>composto</w:t>
+      </w:r>
+    </w:p>
+    <w:p>
+      <w:r>
+        <w:t>Fabricante</w:t>
+      </w:r>
+      <w:r>
+        <w:t xml:space="preserve"> – atributo </w:t>
+      </w:r>
+      <w:r>
+        <w:t>simples</w:t>
+      </w:r>
+      <w:r>
+        <w:t>.</w:t>
+      </w:r>
+    </w:p>
+    <w:p>
+      <w:r>
+        <w:t xml:space="preserve">Data de Registro </w:t>
+      </w:r>
+      <w:r>
         <w:t>– atributo simples.</w:t>
       </w:r>
     </w:p>
     <w:p>
       <w:r>
-        <w:t xml:space="preserve">Dependentes </w:t>
-      </w:r>
-      <w:r>
-        <w:t>– atributo composto.</w:t>
-      </w:r>
-    </w:p>
-    <w:p>
-      <w:r>
-        <w:t xml:space="preserve">Tempo de Serviço </w:t>
+        <w:t xml:space="preserve">Combustível </w:t>
+      </w:r>
+      <w:r>
+        <w:t>– atributo multivalorado.</w:t>
+      </w:r>
+    </w:p>
+    <w:p>
+      <w:r>
+        <w:t xml:space="preserve">Histórico de Manutenções </w:t>
+      </w:r>
+      <w:r>
+        <w:t>– atributo multivalorado.</w:t>
+      </w:r>
+    </w:p>
+    <w:p>
+      <w:pPr>
+        <w:pStyle w:val="Ttulo1"/>
+        <w:spacing w:before="360" w:after="360"/>
+      </w:pPr>
+      <w:r>
+        <w:t>Exercício 5. Curso</w:t>
+      </w:r>
+    </w:p>
+    <w:p>
+      <w:r>
+        <w:t>Atributos:</w:t>
+      </w:r>
+    </w:p>
+    <w:p>
+      <w:r>
+        <w:t>Nome do Curso</w:t>
+      </w:r>
+      <w:r>
+        <w:t xml:space="preserve"> – atributo simples.</w:t>
+      </w:r>
+    </w:p>
+    <w:p>
+      <w:r>
+        <w:t>Código do Curso</w:t>
+      </w:r>
+      <w:r>
+        <w:t xml:space="preserve"> – atributo </w:t>
+      </w:r>
+      <w:r>
+        <w:t>chave</w:t>
+      </w:r>
+      <w:r>
+        <w:t>.</w:t>
+      </w:r>
+    </w:p>
+    <w:p>
+      <w:r>
+        <w:t>Carga Horária</w:t>
+      </w:r>
+      <w:r>
+        <w:t xml:space="preserve"> – atributo simples.</w:t>
+      </w:r>
+    </w:p>
+    <w:p>
+      <w:r>
+        <w:t xml:space="preserve">Recursos Didáticos </w:t>
+      </w:r>
+      <w:r>
+        <w:t>– atributo multivalorado.</w:t>
+      </w:r>
+    </w:p>
+    <w:p>
+      <w:pPr>
+        <w:pStyle w:val="Ttulo1"/>
+        <w:spacing w:before="360" w:after="360"/>
+      </w:pPr>
+      <w:r>
+        <w:t>Exercício 6. Conta Bancária</w:t>
+      </w:r>
+    </w:p>
+    <w:p>
+      <w:r>
+        <w:t>Atributos:</w:t>
+      </w:r>
+    </w:p>
+    <w:p>
+      <w:r>
+        <w:t xml:space="preserve">Número da Conta </w:t>
+      </w:r>
+      <w:r>
+        <w:t xml:space="preserve">– atributo </w:t>
+      </w:r>
+      <w:r>
+        <w:t>simples</w:t>
+      </w:r>
+      <w:r>
+        <w:t>.</w:t>
+      </w:r>
+    </w:p>
+    <w:p>
+      <w:r>
+        <w:t xml:space="preserve">Agência </w:t>
+      </w:r>
+      <w:r>
+        <w:t>– atributo simples.</w:t>
+      </w:r>
+    </w:p>
+    <w:p>
+      <w:r>
+        <w:t xml:space="preserve">Tipo de Conta </w:t>
+      </w:r>
+      <w:r>
+        <w:t>– atributo multivalorado.</w:t>
+      </w:r>
+    </w:p>
+    <w:p>
+      <w:r>
+        <w:t xml:space="preserve">Saldo </w:t>
       </w:r>
       <w:r>
         <w:t>– atributo derivado.</w:t>
       </w:r>
     </w:p>
     <w:p>
-      <w:pPr>
-        <w:pStyle w:val="Ttulo1"/>
-        <w:spacing w:before="360" w:after="360"/>
-      </w:pPr>
-      <w:r>
-        <w:t>Exercício 4. Veículo</w:t>
-      </w:r>
-    </w:p>
-    <w:p>
-      <w:r>
-        <w:t>Atributos:</w:t>
-      </w:r>
-    </w:p>
-    <w:p>
-      <w:r>
-        <w:t xml:space="preserve">Placa </w:t>
-      </w:r>
-      <w:r>
-        <w:t>– atributo simples.</w:t>
-      </w:r>
-    </w:p>
-    <w:p>
-      <w:r>
-        <w:t xml:space="preserve">Modelo </w:t>
-      </w:r>
-      <w:r>
-        <w:t>– atributo multivalorado</w:t>
-      </w:r>
-    </w:p>
-    <w:p>
-      <w:r>
-        <w:t>Fabricante</w:t>
-      </w:r>
-      <w:r>
-        <w:t xml:space="preserve"> – atributo multivalorado.</w:t>
-      </w:r>
-    </w:p>
-    <w:p>
-      <w:r>
-        <w:t xml:space="preserve">Data de Registro </w:t>
-      </w:r>
-      <w:r>
-        <w:t>– atributo simples.</w:t>
-      </w:r>
-    </w:p>
-    <w:p>
-      <w:r>
-        <w:t xml:space="preserve">Combustível </w:t>
+      <w:r>
+        <w:t xml:space="preserve">Transações </w:t>
       </w:r>
       <w:r>
         <w:t>– atributo multivalorado.</w:t>
@@ -297,110 +435,7 @@
     </w:p>
     <w:p>
       <w:r>
-        <w:t xml:space="preserve">Histórico de Manutenções </w:t>
-      </w:r>
-      <w:r>
-        <w:t>– atributo multivalorado.</w:t>
-      </w:r>
-    </w:p>
-    <w:p>
-      <w:pPr>
-        <w:pStyle w:val="Ttulo1"/>
-        <w:spacing w:before="360" w:after="360"/>
-      </w:pPr>
-      <w:r>
-        <w:t>Exercício 5. Curso</w:t>
-      </w:r>
-    </w:p>
-    <w:p>
-      <w:r>
-        <w:t>Atributos:</w:t>
-      </w:r>
-    </w:p>
-    <w:p>
-      <w:r>
-        <w:t>Nome do Curso</w:t>
-      </w:r>
-      <w:r>
-        <w:t xml:space="preserve"> – atributo simples.</w:t>
-      </w:r>
-    </w:p>
-    <w:p>
-      <w:r>
-        <w:t>Código do Curso</w:t>
-      </w:r>
-      <w:r>
-        <w:t xml:space="preserve"> – atributo simples.</w:t>
-      </w:r>
-    </w:p>
-    <w:p>
-      <w:r>
-        <w:t>Carga Horária</w:t>
-      </w:r>
-      <w:r>
-        <w:t xml:space="preserve"> – atributo simples.</w:t>
-      </w:r>
-    </w:p>
-    <w:p>
-      <w:r>
-        <w:t xml:space="preserve">Recursos Didáticos </w:t>
-      </w:r>
-      <w:r>
-        <w:t>– atributo multivalorado.</w:t>
-      </w:r>
-    </w:p>
-    <w:p>
-      <w:pPr>
-        <w:pStyle w:val="Ttulo1"/>
-        <w:spacing w:before="360" w:after="360"/>
-      </w:pPr>
-      <w:r>
-        <w:t>Exercício 6. Conta Bancária</w:t>
-      </w:r>
-    </w:p>
-    <w:p>
-      <w:r>
-        <w:t>Atributos:</w:t>
-      </w:r>
-    </w:p>
-    <w:p>
-      <w:r>
-        <w:t xml:space="preserve">Número da Conta </w:t>
-      </w:r>
-      <w:r>
-        <w:t>– atributo simples.</w:t>
-      </w:r>
-    </w:p>
-    <w:p>
-      <w:r>
-        <w:t xml:space="preserve">Agência </w:t>
-      </w:r>
-      <w:r>
-        <w:t>– atributo simples.</w:t>
-      </w:r>
-    </w:p>
-    <w:p>
-      <w:r>
-        <w:t xml:space="preserve">Tipo de Conta </w:t>
-      </w:r>
-      <w:r>
-        <w:t>– atributo multivalorado.</w:t>
-      </w:r>
-    </w:p>
-    <w:p>
-      <w:r>
-        <w:t xml:space="preserve">Saldo </w:t>
-      </w:r>
-      <w:r>
-        <w:t>– atributo derivado.</w:t>
-      </w:r>
-    </w:p>
-    <w:p>
-      <w:r>
-        <w:t xml:space="preserve">Transações </w:t>
-      </w:r>
-      <w:r>
-        <w:t>– atributo multivalorado.</w:t>
+        <w:t>ID_Conta – atributo chave.</w:t>
       </w:r>
     </w:p>
     <w:p>
@@ -427,7 +462,10 @@
         <w:t>Entidade</w:t>
       </w:r>
       <w:r>
-        <w:t xml:space="preserve"> – Animal</w:t>
+        <w:t xml:space="preserve"> – Anima</w:t>
+      </w:r>
+      <w:r>
+        <w:t>is</w:t>
       </w:r>
     </w:p>
     <w:p>
@@ -442,7 +480,13 @@
     </w:p>
     <w:p>
       <w:r>
-        <w:t>Espécie – atributo multivalorado.</w:t>
+        <w:t xml:space="preserve">Espécie – atributo </w:t>
+      </w:r>
+      <w:r>
+        <w:t>simples</w:t>
+      </w:r>
+      <w:r>
+        <w:t>.</w:t>
       </w:r>
     </w:p>
     <w:p>
@@ -458,6 +502,9 @@
       <w:r>
         <w:t>Entidade – Dono</w:t>
       </w:r>
+      <w:r>
+        <w:t>s</w:t>
+      </w:r>
     </w:p>
     <w:p>
       <w:r>
@@ -500,7 +547,13 @@
     </w:p>
     <w:p>
       <w:r>
-        <w:t>CRMV – atributo simples.</w:t>
+        <w:t xml:space="preserve">CRMV – atributo </w:t>
+      </w:r>
+      <w:r>
+        <w:t>simples</w:t>
+      </w:r>
+      <w:r>
+        <w:t>.</w:t>
       </w:r>
     </w:p>
     <w:p>
@@ -510,20 +563,161 @@
     </w:p>
     <w:p>
       <w:pPr>
+        <w:pStyle w:val="Ttulo2"/>
+        <w:spacing w:before="360" w:after="360"/>
+      </w:pPr>
+      <w:r>
+        <w:t>Entidade – Consultas</w:t>
+      </w:r>
+    </w:p>
+    <w:p>
+      <w:r>
+        <w:t>Atributos:</w:t>
+      </w:r>
+    </w:p>
+    <w:p>
+      <w:r>
+        <w:t>Data – atributo simples</w:t>
+      </w:r>
+    </w:p>
+    <w:p>
+      <w:r>
+        <w:t>Diagnóstico – atributo multivalorado.</w:t>
+      </w:r>
+    </w:p>
+    <w:p>
+      <w:pPr>
         <w:pStyle w:val="Ttulo1"/>
         <w:spacing w:before="360" w:after="360"/>
       </w:pPr>
       <w:r>
+        <w:lastRenderedPageBreak/>
         <w:t>Exercício 8:</w:t>
       </w:r>
     </w:p>
     <w:p>
       <w:r>
-        <w:t xml:space="preserve">"Modelar um banco de dados para uma biblioteca pública onde seja possível armazenar os dados dos livros, como título, autor, ano de publicação e gênero. Além disso, é necessário registrar os leitores, com nome, CPF e telefone, e as informações </w:t>
+        <w:t>"Modelar um banco de dados para uma biblioteca pública onde seja possível armazenar os dados dos livros, como título, autor, ano de publicação e gênero. Além disso, é necessário registrar os leitores, com nome, CPF e telefone, e as informações dos empréstimos, como data de retirada, data de devolução e o funcionário que realizou o empréstimo."</w:t>
+      </w:r>
+    </w:p>
+    <w:p>
+      <w:pPr>
+        <w:pStyle w:val="Ttulo2"/>
+        <w:spacing w:before="360" w:after="360"/>
+      </w:pPr>
+      <w:r>
+        <w:t>Entidade</w:t>
+      </w:r>
+      <w:r>
+        <w:t xml:space="preserve"> - Livros</w:t>
+      </w:r>
+    </w:p>
+    <w:p>
+      <w:r>
+        <w:t>Atributos:</w:t>
+      </w:r>
+    </w:p>
+    <w:p>
+      <w:r>
+        <w:t>Título – atributo simples.</w:t>
+      </w:r>
+    </w:p>
+    <w:p>
+      <w:r>
+        <w:t xml:space="preserve">Autor – atributo </w:t>
+      </w:r>
+      <w:r>
+        <w:t>multivalorado</w:t>
+      </w:r>
+      <w:r>
+        <w:t>.</w:t>
+      </w:r>
+    </w:p>
+    <w:p>
+      <w:r>
+        <w:t>Ano de publicação – atributo simples.</w:t>
+      </w:r>
+    </w:p>
+    <w:p>
+      <w:r>
+        <w:t>Gênero – atributo multivalorado.</w:t>
+      </w:r>
+    </w:p>
+    <w:p>
+      <w:pPr>
+        <w:pStyle w:val="Ttulo2"/>
+        <w:spacing w:before="360" w:after="360"/>
+      </w:pPr>
+      <w:r>
+        <w:t>Entidade – Leitores</w:t>
+      </w:r>
+    </w:p>
+    <w:p>
+      <w:r>
+        <w:t>Atributos:</w:t>
+      </w:r>
+    </w:p>
+    <w:p>
+      <w:r>
+        <w:t>Nome – atributo composto.</w:t>
+      </w:r>
+    </w:p>
+    <w:p>
+      <w:r>
+        <w:t xml:space="preserve">CPF – atributo </w:t>
+      </w:r>
+      <w:r>
+        <w:t>chave</w:t>
+      </w:r>
+      <w:r>
+        <w:t>.</w:t>
+      </w:r>
+    </w:p>
+    <w:p>
+      <w:r>
+        <w:t>Telefone – atributo multivalorado.</w:t>
+      </w:r>
+    </w:p>
+    <w:p>
+      <w:pPr>
+        <w:pStyle w:val="Ttulo2"/>
+        <w:spacing w:before="360" w:after="360"/>
+      </w:pPr>
+      <w:r>
+        <w:t>Entidade – Empréstimo</w:t>
+      </w:r>
+    </w:p>
+    <w:p>
+      <w:r>
+        <w:t>Atributos:</w:t>
+      </w:r>
+    </w:p>
+    <w:p>
+      <w:r>
+        <w:t>Data de retirada: atributo simples.</w:t>
+      </w:r>
+    </w:p>
+    <w:p>
+      <w:r>
+        <w:t>Data de devolução – atributo simples.</w:t>
+      </w:r>
+    </w:p>
+    <w:p>
+      <w:pPr>
+        <w:pStyle w:val="Ttulo1"/>
+        <w:spacing w:before="360" w:after="360"/>
+      </w:pPr>
+      <w:r>
+        <w:t>Exercício 9:</w:t>
+      </w:r>
+    </w:p>
+    <w:p>
+      <w:r>
+        <w:t xml:space="preserve">"Modelar um banco de dados para uma locadora de veículos. Deve ser possível armazenar os dados dos veículos, como placa, modelo, ano de fabricação e valor da </w:t>
       </w:r>
       <w:r>
         <w:lastRenderedPageBreak/>
-        <w:t>dos empréstimos, como data de retirada, data de devolução e o funcionário que realizou o empréstimo."</w:t>
+        <w:t>diária. Também deve armazenar os dados dos clientes, como nome, CPF e telefone, e os detalhes das locações, como data de início, data de término e valor total."</w:t>
       </w:r>
     </w:p>
     <w:p>
@@ -535,7 +729,7 @@
         <w:t>Entidade</w:t>
       </w:r>
       <w:r>
-        <w:t xml:space="preserve"> - Livros</w:t>
+        <w:t xml:space="preserve"> - Veículos</w:t>
       </w:r>
     </w:p>
     <w:p>
@@ -545,22 +739,34 @@
     </w:p>
     <w:p>
       <w:r>
-        <w:t>Título – atributo simples.</w:t>
-      </w:r>
-    </w:p>
-    <w:p>
-      <w:r>
-        <w:t>Autor – atributo composto.</w:t>
-      </w:r>
-    </w:p>
-    <w:p>
-      <w:r>
-        <w:t>Ano de publicação – atributo simples.</w:t>
-      </w:r>
-    </w:p>
-    <w:p>
-      <w:r>
-        <w:t>Gênero – atributo multivalorado.</w:t>
+        <w:t xml:space="preserve">Placa – atributo </w:t>
+      </w:r>
+      <w:r>
+        <w:t>chave</w:t>
+      </w:r>
+      <w:r>
+        <w:t>.</w:t>
+      </w:r>
+    </w:p>
+    <w:p>
+      <w:r>
+        <w:t xml:space="preserve">Modelo – atributo </w:t>
+      </w:r>
+      <w:r>
+        <w:t>simples</w:t>
+      </w:r>
+      <w:r>
+        <w:t>.</w:t>
+      </w:r>
+    </w:p>
+    <w:p>
+      <w:r>
+        <w:t>Ano de fabricação – atributo simples.</w:t>
+      </w:r>
+    </w:p>
+    <w:p>
+      <w:r>
+        <w:t>Valor da diária – atributo simples</w:t>
       </w:r>
     </w:p>
     <w:p>
@@ -569,7 +775,10 @@
         <w:spacing w:before="360" w:after="360"/>
       </w:pPr>
       <w:r>
-        <w:t>Entidade – Leitores</w:t>
+        <w:t>Entidade – Cliente</w:t>
+      </w:r>
+      <w:r>
+        <w:t>s</w:t>
       </w:r>
     </w:p>
     <w:p>
@@ -584,7 +793,13 @@
     </w:p>
     <w:p>
       <w:r>
-        <w:t>CPF – atributo simples.</w:t>
+        <w:t xml:space="preserve">CPF – atributo </w:t>
+      </w:r>
+      <w:r>
+        <w:t>chave</w:t>
+      </w:r>
+      <w:r>
+        <w:t>.</w:t>
       </w:r>
     </w:p>
     <w:p>
@@ -598,7 +813,7 @@
         <w:spacing w:before="360" w:after="360"/>
       </w:pPr>
       <w:r>
-        <w:t>Entidade – Empréstimo</w:t>
+        <w:t>Entidade – Locação</w:t>
       </w:r>
     </w:p>
     <w:p>
@@ -608,17 +823,17 @@
     </w:p>
     <w:p>
       <w:r>
-        <w:t>Data de retirada: atributo simples.</w:t>
-      </w:r>
-    </w:p>
-    <w:p>
-      <w:r>
-        <w:t>Data de devolução – atributo simples.</w:t>
-      </w:r>
-    </w:p>
-    <w:p>
-      <w:r>
-        <w:t>Funcionário – atributo multivalorado.</w:t>
+        <w:t>Data de início – atributo simples</w:t>
+      </w:r>
+    </w:p>
+    <w:p>
+      <w:r>
+        <w:t>Data de término – atributo simples</w:t>
+      </w:r>
+    </w:p>
+    <w:p>
+      <w:r>
+        <w:t>Valor total – atributo derivado.</w:t>
       </w:r>
     </w:p>
     <w:p>
@@ -627,12 +842,12 @@
         <w:spacing w:before="360" w:after="360"/>
       </w:pPr>
       <w:r>
-        <w:t>Exercício 9:</w:t>
-      </w:r>
-    </w:p>
-    <w:p>
-      <w:r>
-        <w:t>"Modelar um banco de dados para uma locadora de veículos. Deve ser possível armazenar os dados dos veículos, como placa, modelo, ano de fabricação e valor da diária. Também deve armazenar os dados dos clientes, como nome, CPF e telefone, e os detalhes das locações, como data de início, data de término e valor total."</w:t>
+        <w:t>Exercício 10:</w:t>
+      </w:r>
+    </w:p>
+    <w:p>
+      <w:r>
+        <w:t>"Modelar um banco de dados para uma loja de e-commerce. O sistema deve armazenar informações dos produtos à venda, como nome, categoria, preço e quantidade em estoque. Também é necessário armazenar os dados dos clientes, como nome, e-mail e endereço, além das compras realizadas, incluindo a data, o valor total e o status do pedido."</w:t>
       </w:r>
     </w:p>
     <w:p>
@@ -645,7 +860,7 @@
         <w:t>Entidade</w:t>
       </w:r>
       <w:r>
-        <w:t xml:space="preserve"> - Veículos</w:t>
+        <w:t xml:space="preserve"> - Produtos</w:t>
       </w:r>
     </w:p>
     <w:p>
@@ -655,22 +870,28 @@
     </w:p>
     <w:p>
       <w:r>
-        <w:t>Placa – atributo simples.</w:t>
-      </w:r>
-    </w:p>
-    <w:p>
-      <w:r>
-        <w:t>Modelo – atributo multivalorado.</w:t>
-      </w:r>
-    </w:p>
-    <w:p>
-      <w:r>
-        <w:t>Ano de fabricação – atributo simples.</w:t>
-      </w:r>
-    </w:p>
-    <w:p>
-      <w:r>
-        <w:t>Valor da diária – atributo simples</w:t>
+        <w:t>Nome – atributo simples</w:t>
+      </w:r>
+    </w:p>
+    <w:p>
+      <w:r>
+        <w:t>Categoria – atributo multivalorado.</w:t>
+      </w:r>
+    </w:p>
+    <w:p>
+      <w:r>
+        <w:t>Preço - atributo simples.</w:t>
+      </w:r>
+    </w:p>
+    <w:p>
+      <w:r>
+        <w:t xml:space="preserve">Quantidade em estoque – atributo </w:t>
+      </w:r>
+      <w:r>
+        <w:t>derivado</w:t>
+      </w:r>
+      <w:r>
+        <w:t>.</w:t>
       </w:r>
     </w:p>
     <w:p>
@@ -694,7 +915,144 @@
     </w:p>
     <w:p>
       <w:r>
-        <w:t>CPF – atributo simples.</w:t>
+        <w:t>E-mail – atributo multivalorado.</w:t>
+      </w:r>
+    </w:p>
+    <w:p>
+      <w:r>
+        <w:t>Endereço – atributo composto.</w:t>
+      </w:r>
+    </w:p>
+    <w:p>
+      <w:pPr>
+        <w:pStyle w:val="Ttulo2"/>
+        <w:spacing w:before="360" w:after="360"/>
+      </w:pPr>
+      <w:r>
+        <w:t>Entidade – Compras</w:t>
+      </w:r>
+    </w:p>
+    <w:p>
+      <w:r>
+        <w:t>Atributos:</w:t>
+      </w:r>
+    </w:p>
+    <w:p>
+      <w:r>
+        <w:t>Data da compra – atributo simples.</w:t>
+      </w:r>
+    </w:p>
+    <w:p>
+      <w:r>
+        <w:t>Valor total – atributo derivado.</w:t>
+      </w:r>
+    </w:p>
+    <w:p>
+      <w:r>
+        <w:t>Status do pedido – atributo</w:t>
+      </w:r>
+      <w:r>
+        <w:t xml:space="preserve"> derivado</w:t>
+      </w:r>
+      <w:r>
+        <w:t>.</w:t>
+      </w:r>
+    </w:p>
+    <w:p>
+      <w:pPr>
+        <w:pStyle w:val="Ttulo1"/>
+        <w:spacing w:before="360" w:after="360"/>
+      </w:pPr>
+      <w:r>
+        <w:t>Exercício 11:</w:t>
+      </w:r>
+    </w:p>
+    <w:p>
+      <w:r>
+        <w:t>"Modelar um banco de dados para um sistema de gerenciamento de hotel. Deve ser possível armazenar os dados dos quartos, como número do quarto, tipo (individual, duplo, etc.), preço da diária e disponibilidade. Também é necessário registrar os hóspedes, com nome, CPF e telefone, e as reservas realizadas, com data de check-in, data de check-out e valor total."</w:t>
+      </w:r>
+    </w:p>
+    <w:p>
+      <w:pPr>
+        <w:pStyle w:val="Ttulo2"/>
+        <w:spacing w:before="360" w:after="360"/>
+      </w:pPr>
+      <w:r>
+        <w:t>Entidade</w:t>
+      </w:r>
+      <w:r>
+        <w:t xml:space="preserve"> - Quartos</w:t>
+      </w:r>
+    </w:p>
+    <w:p>
+      <w:r>
+        <w:t>Atributos:</w:t>
+      </w:r>
+    </w:p>
+    <w:p>
+      <w:r>
+        <w:t xml:space="preserve">Número do quarto – atributo </w:t>
+      </w:r>
+      <w:r>
+        <w:t>simples</w:t>
+      </w:r>
+      <w:r>
+        <w:t>.</w:t>
+      </w:r>
+    </w:p>
+    <w:p>
+      <w:r>
+        <w:lastRenderedPageBreak/>
+        <w:t>Tipo – atributo multivalorado.</w:t>
+      </w:r>
+    </w:p>
+    <w:p>
+      <w:r>
+        <w:t xml:space="preserve">Preço da diária – atributo </w:t>
+      </w:r>
+      <w:r>
+        <w:t>simples.</w:t>
+      </w:r>
+    </w:p>
+    <w:p>
+      <w:r>
+        <w:t xml:space="preserve">Disponibilidade – atributo </w:t>
+      </w:r>
+      <w:r>
+        <w:t>derivado</w:t>
+      </w:r>
+      <w:r>
+        <w:t>.</w:t>
+      </w:r>
+    </w:p>
+    <w:p>
+      <w:pPr>
+        <w:pStyle w:val="Ttulo2"/>
+        <w:spacing w:before="360" w:after="360"/>
+      </w:pPr>
+      <w:r>
+        <w:t>Entidade – Hóspedes</w:t>
+      </w:r>
+    </w:p>
+    <w:p>
+      <w:r>
+        <w:t>Atributos:</w:t>
+      </w:r>
+    </w:p>
+    <w:p>
+      <w:r>
+        <w:t>Nome – atributo composto.</w:t>
+      </w:r>
+    </w:p>
+    <w:p>
+      <w:r>
+        <w:t xml:space="preserve">CPF – atributo </w:t>
+      </w:r>
+      <w:r>
+        <w:t>chave</w:t>
+      </w:r>
+      <w:r>
+        <w:t>.</w:t>
       </w:r>
     </w:p>
     <w:p>
@@ -708,7 +1066,7 @@
         <w:spacing w:before="360" w:after="360"/>
       </w:pPr>
       <w:r>
-        <w:t>Entidade – Locação</w:t>
+        <w:t>Entidade – Reservas</w:t>
       </w:r>
     </w:p>
     <w:p>
@@ -718,232 +1076,6 @@
     </w:p>
     <w:p>
       <w:r>
-        <w:t>Data de início – atributo simples</w:t>
-      </w:r>
-    </w:p>
-    <w:p>
-      <w:r>
-        <w:t>Data de término – atributo simples</w:t>
-      </w:r>
-    </w:p>
-    <w:p>
-      <w:r>
-        <w:t>Valor total – atributo derivado.</w:t>
-      </w:r>
-    </w:p>
-    <w:p>
-      <w:pPr>
-        <w:pStyle w:val="Ttulo1"/>
-        <w:spacing w:before="360" w:after="360"/>
-      </w:pPr>
-      <w:r>
-        <w:t>Exercício 10:</w:t>
-      </w:r>
-    </w:p>
-    <w:p>
-      <w:r>
-        <w:t>"Modelar um banco de dados para uma loja de e-commerce. O sistema deve armazenar informações dos produtos à venda, como nome, categoria, preço e quantidade em estoque. Também é necessário armazenar os dados dos clientes, como nome, e-mail e endereço, além das compras realizadas, incluindo a data, o valor total e o status do pedido."</w:t>
-      </w:r>
-    </w:p>
-    <w:p>
-      <w:pPr>
-        <w:pStyle w:val="Ttulo2"/>
-        <w:spacing w:before="360" w:after="360"/>
-      </w:pPr>
-      <w:r>
-        <w:t>Entidade</w:t>
-      </w:r>
-      <w:r>
-        <w:t xml:space="preserve"> - Produtos</w:t>
-      </w:r>
-    </w:p>
-    <w:p>
-      <w:r>
-        <w:t>Atributos:</w:t>
-      </w:r>
-    </w:p>
-    <w:p>
-      <w:r>
-        <w:t>Nome – atributo simples</w:t>
-      </w:r>
-    </w:p>
-    <w:p>
-      <w:r>
-        <w:lastRenderedPageBreak/>
-        <w:t>Categoria – atributo multivalorado.</w:t>
-      </w:r>
-    </w:p>
-    <w:p>
-      <w:r>
-        <w:t>Preço - atributo simples.</w:t>
-      </w:r>
-    </w:p>
-    <w:p>
-      <w:r>
-        <w:t>Quantidade em estoque – atributo simples.</w:t>
-      </w:r>
-    </w:p>
-    <w:p>
-      <w:pPr>
-        <w:pStyle w:val="Ttulo2"/>
-        <w:spacing w:before="360" w:after="360"/>
-      </w:pPr>
-      <w:r>
-        <w:t>Entidade – Cliente</w:t>
-      </w:r>
-    </w:p>
-    <w:p>
-      <w:r>
-        <w:t>Atributos:</w:t>
-      </w:r>
-    </w:p>
-    <w:p>
-      <w:r>
-        <w:t>Nome – atributo composto.</w:t>
-      </w:r>
-    </w:p>
-    <w:p>
-      <w:r>
-        <w:t>E-mail – atributo multivalorado.</w:t>
-      </w:r>
-    </w:p>
-    <w:p>
-      <w:pPr>
-        <w:pStyle w:val="Ttulo2"/>
-        <w:spacing w:before="360" w:after="360"/>
-      </w:pPr>
-      <w:r>
-        <w:t>Entidade – Compras</w:t>
-      </w:r>
-    </w:p>
-    <w:p>
-      <w:r>
-        <w:t>Atributos:</w:t>
-      </w:r>
-    </w:p>
-    <w:p>
-      <w:r>
-        <w:t>Data da compra – atributo simples.</w:t>
-      </w:r>
-    </w:p>
-    <w:p>
-      <w:r>
-        <w:t>Valor total – atributo derivado.</w:t>
-      </w:r>
-    </w:p>
-    <w:p>
-      <w:r>
-        <w:t>Status do pedido – atributo multivalorado.</w:t>
-      </w:r>
-    </w:p>
-    <w:p>
-      <w:pPr>
-        <w:pStyle w:val="Ttulo1"/>
-        <w:spacing w:before="360" w:after="360"/>
-      </w:pPr>
-      <w:r>
-        <w:t>Exercício 11:</w:t>
-      </w:r>
-    </w:p>
-    <w:p>
-      <w:r>
-        <w:t xml:space="preserve">"Modelar um banco de dados para um sistema de gerenciamento de hotel. Deve ser possível armazenar os dados dos quartos, como número do quarto, tipo (individual, duplo, etc.), preço da diária e disponibilidade. Também é necessário registrar os hóspedes, com nome, CPF e telefone, e as reservas realizadas, com data de check-in, data de </w:t>
-      </w:r>
-      <w:proofErr w:type="spellStart"/>
-      <w:r>
-        <w:t>check-out</w:t>
-      </w:r>
-      <w:proofErr w:type="spellEnd"/>
-      <w:r>
-        <w:t xml:space="preserve"> e valor total."</w:t>
-      </w:r>
-    </w:p>
-    <w:p>
-      <w:pPr>
-        <w:pStyle w:val="Ttulo2"/>
-        <w:spacing w:before="360" w:after="360"/>
-      </w:pPr>
-      <w:r>
-        <w:t>Entidade</w:t>
-      </w:r>
-      <w:r>
-        <w:t xml:space="preserve"> - Quartos</w:t>
-      </w:r>
-    </w:p>
-    <w:p>
-      <w:r>
-        <w:t>Atributos:</w:t>
-      </w:r>
-    </w:p>
-    <w:p>
-      <w:r>
-        <w:t>Número do quarto – atributo simples.</w:t>
-      </w:r>
-    </w:p>
-    <w:p>
-      <w:r>
-        <w:t>Tipo – atributo multivalorado.</w:t>
-      </w:r>
-    </w:p>
-    <w:p>
-      <w:r>
-        <w:t xml:space="preserve">Preço da diária – atributo </w:t>
-      </w:r>
-      <w:r>
-        <w:t>simples.</w:t>
-      </w:r>
-    </w:p>
-    <w:p>
-      <w:r>
-        <w:t>Disponibilidade – atributo multivalorado.</w:t>
-      </w:r>
-    </w:p>
-    <w:p>
-      <w:pPr>
-        <w:pStyle w:val="Ttulo2"/>
-        <w:spacing w:before="360" w:after="360"/>
-      </w:pPr>
-      <w:r>
-        <w:lastRenderedPageBreak/>
-        <w:t>Entidade – Hóspedes</w:t>
-      </w:r>
-    </w:p>
-    <w:p>
-      <w:r>
-        <w:t>Atributos:</w:t>
-      </w:r>
-    </w:p>
-    <w:p>
-      <w:r>
-        <w:t>Nome – atributo composto.</w:t>
-      </w:r>
-    </w:p>
-    <w:p>
-      <w:r>
-        <w:t>CPF – atributo simples.</w:t>
-      </w:r>
-    </w:p>
-    <w:p>
-      <w:r>
-        <w:t>Telefone – atributo multivalorado.</w:t>
-      </w:r>
-    </w:p>
-    <w:p>
-      <w:pPr>
-        <w:pStyle w:val="Ttulo2"/>
-        <w:spacing w:before="360" w:after="360"/>
-      </w:pPr>
-      <w:r>
-        <w:t>Entidade – Reservas</w:t>
-      </w:r>
-    </w:p>
-    <w:p>
-      <w:r>
-        <w:t>Atributos:</w:t>
-      </w:r>
-    </w:p>
-    <w:p>
-      <w:r>
         <w:t>D</w:t>
       </w:r>
       <w:r>
@@ -958,13 +1090,8 @@
         <w:t>D</w:t>
       </w:r>
       <w:r>
-        <w:t xml:space="preserve">ata de </w:t>
-      </w:r>
-      <w:proofErr w:type="spellStart"/>
-      <w:r>
-        <w:t>check-out</w:t>
-      </w:r>
-      <w:proofErr w:type="spellEnd"/>
+        <w:t>ata de check-out</w:t>
+      </w:r>
       <w:r>
         <w:t>: atributo simples.</w:t>
       </w:r>

</xml_diff>